<commit_message>
importação de laypout e api refatorada de PDF
</commit_message>
<xml_diff>
--- a/documents/Sprint-02/Documento de Layout/DOC_Layout_Simplify_V1.docx
+++ b/documents/Sprint-02/Documento de Layout/DOC_Layout_Simplify_V1.docx
@@ -1,6 +1,6 @@
 
 <file path=word/document.xml><?xml version="1.0" encoding="utf-8"?>
-<w:document xmlns:wpc="http://schemas.microsoft.com/office/word/2010/wordprocessingCanvas" xmlns:cx="http://schemas.microsoft.com/office/drawing/2014/chartex" xmlns:cx1="http://schemas.microsoft.com/office/drawing/2015/9/8/chartex" xmlns:cx2="http://schemas.microsoft.com/office/drawing/2015/10/21/chartex" xmlns:cx3="http://schemas.microsoft.com/office/drawing/2016/5/9/chartex" xmlns:cx4="http://schemas.microsoft.com/office/drawing/2016/5/10/chartex" xmlns:cx5="http://schemas.microsoft.com/office/drawing/2016/5/11/chartex" xmlns:cx6="http://schemas.microsoft.com/office/drawing/2016/5/12/chartex" xmlns:cx7="http://schemas.microsoft.com/office/drawing/2016/5/13/chartex" xmlns:cx8="http://schemas.microsoft.com/office/drawing/2016/5/14/chartex" xmlns:mc="http://schemas.openxmlformats.org/markup-compatibility/2006" xmlns:aink="http://schemas.microsoft.com/office/drawing/2016/ink" xmlns:am3d="http://schemas.microsoft.com/office/drawing/2017/model3d" xmlns:o="urn:schemas-microsoft-com:office:office" xmlns:r="http://schemas.openxmlformats.org/officeDocument/2006/relationships" xmlns:m="http://schemas.openxmlformats.org/officeDocument/2006/math" xmlns:v="urn:schemas-microsoft-com:vml" xmlns:wp14="http://schemas.microsoft.com/office/word/2010/wordprocessingDrawing" xmlns:wp="http://schemas.openxmlformats.org/drawingml/2006/wordprocessingDrawing" xmlns:w10="urn:schemas-microsoft-com:office:word" xmlns:w="http://schemas.openxmlformats.org/wordprocessingml/2006/main" xmlns:w14="http://schemas.microsoft.com/office/word/2010/wordml" xmlns:w15="http://schemas.microsoft.com/office/word/2012/wordml" xmlns:w16cex="http://schemas.microsoft.com/office/word/2018/wordml/cex" xmlns:w16cid="http://schemas.microsoft.com/office/word/2016/wordml/cid" xmlns:w16="http://schemas.microsoft.com/office/word/2018/wordml" xmlns:w16se="http://schemas.microsoft.com/office/word/2015/wordml/symex" xmlns:wpg="http://schemas.microsoft.com/office/word/2010/wordprocessingGroup" xmlns:wpi="http://schemas.microsoft.com/office/word/2010/wordprocessingInk" xmlns:wne="http://schemas.microsoft.com/office/word/2006/wordml" xmlns:wps="http://schemas.microsoft.com/office/word/2010/wordprocessingShape" mc:Ignorable="w14 w15 w16se w16cid w16 w16cex wp14">
+<w:document xmlns:wpc="http://schemas.microsoft.com/office/word/2010/wordprocessingCanvas" xmlns:cx="http://schemas.microsoft.com/office/drawing/2014/chartex" xmlns:mc="http://schemas.openxmlformats.org/markup-compatibility/2006" xmlns:o="urn:schemas-microsoft-com:office:office" xmlns:r="http://schemas.openxmlformats.org/officeDocument/2006/relationships" xmlns:m="http://schemas.openxmlformats.org/officeDocument/2006/math" xmlns:v="urn:schemas-microsoft-com:vml" xmlns:wp14="http://schemas.microsoft.com/office/word/2010/wordprocessingDrawing" xmlns:wp="http://schemas.openxmlformats.org/drawingml/2006/wordprocessingDrawing" xmlns:w10="urn:schemas-microsoft-com:office:word" xmlns:w="http://schemas.openxmlformats.org/wordprocessingml/2006/main" xmlns:w14="http://schemas.microsoft.com/office/word/2010/wordml" xmlns:w15="http://schemas.microsoft.com/office/word/2012/wordml" xmlns:w16se="http://schemas.microsoft.com/office/word/2015/wordml/symex" xmlns:wpg="http://schemas.microsoft.com/office/word/2010/wordprocessingGroup" xmlns:wpi="http://schemas.microsoft.com/office/word/2010/wordprocessingInk" xmlns:wne="http://schemas.microsoft.com/office/word/2006/wordml" xmlns:wps="http://schemas.microsoft.com/office/word/2010/wordprocessingShape" mc:Ignorable="w14 w15 w16se wp14">
   <w:body>
     <w:p>
       <w:pPr>
@@ -327,7 +327,31 @@
           </w:tcPr>
           <w:p>
             <w:r>
-              <w:t>Data e hora da geração do arquivo, no formato “dd-MM-yyyy HH:mm:ss”</w:t>
+              <w:t>Data e hora da geração do arquivo, no formato “</w:t>
+            </w:r>
+            <w:proofErr w:type="spellStart"/>
+            <w:r>
+              <w:t>dd</w:t>
+            </w:r>
+            <w:proofErr w:type="spellEnd"/>
+            <w:r>
+              <w:t>-MM-</w:t>
+            </w:r>
+            <w:proofErr w:type="spellStart"/>
+            <w:r>
+              <w:t>yyyy</w:t>
+            </w:r>
+            <w:proofErr w:type="spellEnd"/>
+            <w:r>
+              <w:t xml:space="preserve"> </w:t>
+            </w:r>
+            <w:proofErr w:type="spellStart"/>
+            <w:r>
+              <w:t>HH:mm:ss</w:t>
+            </w:r>
+            <w:proofErr w:type="spellEnd"/>
+            <w:r>
+              <w:t>”</w:t>
             </w:r>
           </w:p>
         </w:tc>
@@ -435,7 +459,7 @@
         <w:t>Tamanho dos dados úteis:</w:t>
       </w:r>
       <w:r>
-        <w:t xml:space="preserve"> 117</w:t>
+        <w:t xml:space="preserve"> 92</w:t>
       </w:r>
     </w:p>
     <w:tbl>
@@ -516,6 +540,8 @@
             </w:r>
           </w:p>
         </w:tc>
+        <w:bookmarkStart w:id="0" w:name="_GoBack"/>
+        <w:bookmarkEnd w:id="0"/>
       </w:tr>
       <w:tr>
         <w:trPr>
@@ -672,9 +698,11 @@
             <w:tcW w:w="1830" w:type="dxa"/>
           </w:tcPr>
           <w:p>
+            <w:proofErr w:type="spellStart"/>
             <w:r>
               <w:t>Email</w:t>
             </w:r>
+            <w:proofErr w:type="spellEnd"/>
           </w:p>
         </w:tc>
         <w:tc>
@@ -718,8 +746,13 @@
             <w:tcW w:w="2253" w:type="dxa"/>
           </w:tcPr>
           <w:p>
-            <w:r>
-              <w:t>Email do cliente</w:t>
+            <w:proofErr w:type="spellStart"/>
+            <w:r>
+              <w:t>Email</w:t>
+            </w:r>
+            <w:proofErr w:type="spellEnd"/>
+            <w:r>
+              <w:t xml:space="preserve"> do cliente</w:t>
             </w:r>
           </w:p>
         </w:tc>
@@ -744,7 +777,7 @@
           </w:tcPr>
           <w:p>
             <w:r>
-              <w:t>Telefone</w:t>
+              <w:t>Nascimento</w:t>
             </w:r>
           </w:p>
         </w:tc>
@@ -754,7 +787,7 @@
           </w:tcPr>
           <w:p>
             <w:r>
-              <w:t>015</w:t>
+              <w:t>010</w:t>
             </w:r>
           </w:p>
         </w:tc>
@@ -770,7 +803,7 @@
               <w:t>3</w:t>
             </w:r>
             <w:r>
-              <w:t>-095</w:t>
+              <w:t>-092</w:t>
             </w:r>
           </w:p>
         </w:tc>
@@ -791,154 +824,18 @@
           <w:p>
             <w:r>
               <w:t>Telefone do cliente</w:t>
-            </w:r>
-          </w:p>
-        </w:tc>
-      </w:tr>
-      <w:tr>
-        <w:trPr>
-          <w:trHeight w:val="619"/>
-        </w:trPr>
-        <w:tc>
-          <w:tcPr>
-            <w:tcW w:w="1121" w:type="dxa"/>
-          </w:tcPr>
-          <w:p>
-            <w:r>
-              <w:t>5</w:t>
-            </w:r>
-          </w:p>
-        </w:tc>
-        <w:tc>
-          <w:tcPr>
-            <w:tcW w:w="1830" w:type="dxa"/>
-          </w:tcPr>
-          <w:p>
-            <w:r>
-              <w:t>CPF</w:t>
-            </w:r>
-          </w:p>
-        </w:tc>
-        <w:tc>
-          <w:tcPr>
-            <w:tcW w:w="1265" w:type="dxa"/>
-          </w:tcPr>
-          <w:p>
-            <w:r>
-              <w:t>013</w:t>
-            </w:r>
-          </w:p>
-        </w:tc>
-        <w:tc>
-          <w:tcPr>
-            <w:tcW w:w="1406" w:type="dxa"/>
-          </w:tcPr>
-          <w:p>
-            <w:r>
-              <w:t>09</w:t>
-            </w:r>
-            <w:r>
-              <w:t>6</w:t>
-            </w:r>
-            <w:r>
-              <w:t>-108</w:t>
-            </w:r>
-          </w:p>
-        </w:tc>
-        <w:tc>
-          <w:tcPr>
-            <w:tcW w:w="1129" w:type="dxa"/>
-          </w:tcPr>
-          <w:p>
-            <w:r>
-              <w:t>A</w:t>
-            </w:r>
-          </w:p>
-        </w:tc>
-        <w:tc>
-          <w:tcPr>
-            <w:tcW w:w="2253" w:type="dxa"/>
-          </w:tcPr>
-          <w:p>
-            <w:r>
-              <w:t>CPF do cliente</w:t>
-            </w:r>
-          </w:p>
-        </w:tc>
-      </w:tr>
-      <w:tr>
-        <w:trPr>
-          <w:trHeight w:val="759"/>
-        </w:trPr>
-        <w:tc>
-          <w:tcPr>
-            <w:tcW w:w="1121" w:type="dxa"/>
-          </w:tcPr>
-          <w:p>
-            <w:r>
-              <w:t>6</w:t>
-            </w:r>
-          </w:p>
-        </w:tc>
-        <w:tc>
-          <w:tcPr>
-            <w:tcW w:w="1830" w:type="dxa"/>
-          </w:tcPr>
-          <w:p>
-            <w:r>
-              <w:t>RG</w:t>
-            </w:r>
-          </w:p>
-        </w:tc>
-        <w:tc>
-          <w:tcPr>
-            <w:tcW w:w="1265" w:type="dxa"/>
-          </w:tcPr>
-          <w:p>
-            <w:r>
-              <w:t>009</w:t>
-            </w:r>
-          </w:p>
-        </w:tc>
-        <w:tc>
-          <w:tcPr>
-            <w:tcW w:w="1406" w:type="dxa"/>
-          </w:tcPr>
-          <w:p>
-            <w:r>
-              <w:t>10</w:t>
-            </w:r>
-            <w:r>
-              <w:t>9</w:t>
-            </w:r>
-            <w:r>
-              <w:t>-117</w:t>
-            </w:r>
-          </w:p>
-        </w:tc>
-        <w:tc>
-          <w:tcPr>
-            <w:tcW w:w="1129" w:type="dxa"/>
-          </w:tcPr>
-          <w:p>
-            <w:r>
-              <w:t>A</w:t>
-            </w:r>
-          </w:p>
-        </w:tc>
-        <w:tc>
-          <w:tcPr>
-            <w:tcW w:w="2253" w:type="dxa"/>
-          </w:tcPr>
-          <w:p>
-            <w:r>
-              <w:t>RG do cliente</w:t>
             </w:r>
           </w:p>
         </w:tc>
       </w:tr>
     </w:tbl>
-    <w:p/>
+    <w:p>
+      <w:pPr>
+        <w:rPr>
+          <w:u w:val="single"/>
+        </w:rPr>
+      </w:pPr>
+    </w:p>
     <w:p>
       <w:pPr>
         <w:pStyle w:val="PargrafodaLista"/>
@@ -1136,10 +1033,7 @@
           </w:tcPr>
           <w:p>
             <w:r>
-              <w:t>0</w:t>
-            </w:r>
-            <w:r>
-              <w:t>09</w:t>
+              <w:t>009</w:t>
             </w:r>
           </w:p>
         </w:tc>
@@ -1202,7 +1096,7 @@
 </file>
 
 <file path=word/numbering.xml><?xml version="1.0" encoding="utf-8"?>
-<w:numbering xmlns:wpc="http://schemas.microsoft.com/office/word/2010/wordprocessingCanvas" xmlns:cx="http://schemas.microsoft.com/office/drawing/2014/chartex" xmlns:cx1="http://schemas.microsoft.com/office/drawing/2015/9/8/chartex" xmlns:cx2="http://schemas.microsoft.com/office/drawing/2015/10/21/chartex" xmlns:cx3="http://schemas.microsoft.com/office/drawing/2016/5/9/chartex" xmlns:cx4="http://schemas.microsoft.com/office/drawing/2016/5/10/chartex" xmlns:cx5="http://schemas.microsoft.com/office/drawing/2016/5/11/chartex" xmlns:cx6="http://schemas.microsoft.com/office/drawing/2016/5/12/chartex" xmlns:cx7="http://schemas.microsoft.com/office/drawing/2016/5/13/chartex" xmlns:cx8="http://schemas.microsoft.com/office/drawing/2016/5/14/chartex" xmlns:mc="http://schemas.openxmlformats.org/markup-compatibility/2006" xmlns:aink="http://schemas.microsoft.com/office/drawing/2016/ink" xmlns:am3d="http://schemas.microsoft.com/office/drawing/2017/model3d" xmlns:o="urn:schemas-microsoft-com:office:office" xmlns:r="http://schemas.openxmlformats.org/officeDocument/2006/relationships" xmlns:m="http://schemas.openxmlformats.org/officeDocument/2006/math" xmlns:v="urn:schemas-microsoft-com:vml" xmlns:wp14="http://schemas.microsoft.com/office/word/2010/wordprocessingDrawing" xmlns:wp="http://schemas.openxmlformats.org/drawingml/2006/wordprocessingDrawing" xmlns:w10="urn:schemas-microsoft-com:office:word" xmlns:w="http://schemas.openxmlformats.org/wordprocessingml/2006/main" xmlns:w14="http://schemas.microsoft.com/office/word/2010/wordml" xmlns:w15="http://schemas.microsoft.com/office/word/2012/wordml" xmlns:w16cex="http://schemas.microsoft.com/office/word/2018/wordml/cex" xmlns:w16cid="http://schemas.microsoft.com/office/word/2016/wordml/cid" xmlns:w16="http://schemas.microsoft.com/office/word/2018/wordml" xmlns:w16se="http://schemas.microsoft.com/office/word/2015/wordml/symex" xmlns:wpg="http://schemas.microsoft.com/office/word/2010/wordprocessingGroup" xmlns:wpi="http://schemas.microsoft.com/office/word/2010/wordprocessingInk" xmlns:wne="http://schemas.microsoft.com/office/word/2006/wordml" xmlns:wps="http://schemas.microsoft.com/office/word/2010/wordprocessingShape" mc:Ignorable="w14 w15 w16se w16cid w16 w16cex wp14">
+<w:numbering xmlns:wpc="http://schemas.microsoft.com/office/word/2010/wordprocessingCanvas" xmlns:cx="http://schemas.microsoft.com/office/drawing/2014/chartex" xmlns:mc="http://schemas.openxmlformats.org/markup-compatibility/2006" xmlns:o="urn:schemas-microsoft-com:office:office" xmlns:r="http://schemas.openxmlformats.org/officeDocument/2006/relationships" xmlns:m="http://schemas.openxmlformats.org/officeDocument/2006/math" xmlns:v="urn:schemas-microsoft-com:vml" xmlns:wp14="http://schemas.microsoft.com/office/word/2010/wordprocessingDrawing" xmlns:wp="http://schemas.openxmlformats.org/drawingml/2006/wordprocessingDrawing" xmlns:w10="urn:schemas-microsoft-com:office:word" xmlns:w="http://schemas.openxmlformats.org/wordprocessingml/2006/main" xmlns:w14="http://schemas.microsoft.com/office/word/2010/wordml" xmlns:w15="http://schemas.microsoft.com/office/word/2012/wordml" xmlns:w16se="http://schemas.microsoft.com/office/word/2015/wordml/symex" xmlns:wpg="http://schemas.microsoft.com/office/word/2010/wordprocessingGroup" xmlns:wpi="http://schemas.microsoft.com/office/word/2010/wordprocessingInk" xmlns:wne="http://schemas.microsoft.com/office/word/2006/wordml" xmlns:wps="http://schemas.microsoft.com/office/word/2010/wordprocessingShape" mc:Ignorable="w14 w15 w16se wp14">
   <w:abstractNum w:abstractNumId="0" w15:restartNumberingAfterBreak="0">
     <w:nsid w:val="14F822F1"/>
     <w:multiLevelType w:val="hybridMultilevel"/>
@@ -1483,7 +1377,7 @@
 </file>
 
 <file path=word/styles.xml><?xml version="1.0" encoding="utf-8"?>
-<w:styles xmlns:mc="http://schemas.openxmlformats.org/markup-compatibility/2006" xmlns:r="http://schemas.openxmlformats.org/officeDocument/2006/relationships" xmlns:w="http://schemas.openxmlformats.org/wordprocessingml/2006/main" xmlns:w14="http://schemas.microsoft.com/office/word/2010/wordml" xmlns:w15="http://schemas.microsoft.com/office/word/2012/wordml" xmlns:w16cex="http://schemas.microsoft.com/office/word/2018/wordml/cex" xmlns:w16cid="http://schemas.microsoft.com/office/word/2016/wordml/cid" xmlns:w16="http://schemas.microsoft.com/office/word/2018/wordml" xmlns:w16se="http://schemas.microsoft.com/office/word/2015/wordml/symex" mc:Ignorable="w14 w15 w16se w16cid w16 w16cex">
+<w:styles xmlns:mc="http://schemas.openxmlformats.org/markup-compatibility/2006" xmlns:r="http://schemas.openxmlformats.org/officeDocument/2006/relationships" xmlns:w="http://schemas.openxmlformats.org/wordprocessingml/2006/main" xmlns:w14="http://schemas.microsoft.com/office/word/2010/wordml" xmlns:w15="http://schemas.microsoft.com/office/word/2012/wordml" xmlns:w16se="http://schemas.microsoft.com/office/word/2015/wordml/symex" mc:Ignorable="w14 w15 w16se">
   <w:docDefaults>
     <w:rPrDefault>
       <w:rPr>
@@ -1499,7 +1393,7 @@
       </w:pPr>
     </w:pPrDefault>
   </w:docDefaults>
-  <w:latentStyles w:defLockedState="0" w:defUIPriority="99" w:defSemiHidden="0" w:defUnhideWhenUsed="0" w:defQFormat="0" w:count="376">
+  <w:latentStyles w:defLockedState="0" w:defUIPriority="99" w:defSemiHidden="0" w:defUnhideWhenUsed="0" w:defQFormat="0" w:count="371">
     <w:lsdException w:name="Normal" w:uiPriority="0" w:qFormat="1"/>
     <w:lsdException w:name="heading 1" w:uiPriority="9" w:qFormat="1"/>
     <w:lsdException w:name="heading 2" w:semiHidden="1" w:uiPriority="9" w:unhideWhenUsed="1" w:qFormat="1"/>
@@ -1871,11 +1765,6 @@
     <w:lsdException w:name="List Table 5 Dark Accent 6" w:uiPriority="50"/>
     <w:lsdException w:name="List Table 6 Colorful Accent 6" w:uiPriority="51"/>
     <w:lsdException w:name="List Table 7 Colorful Accent 6" w:uiPriority="52"/>
-    <w:lsdException w:name="Mention" w:semiHidden="1" w:unhideWhenUsed="1"/>
-    <w:lsdException w:name="Smart Hyperlink" w:semiHidden="1" w:unhideWhenUsed="1"/>
-    <w:lsdException w:name="Hashtag" w:semiHidden="1" w:unhideWhenUsed="1"/>
-    <w:lsdException w:name="Unresolved Mention" w:semiHidden="1" w:unhideWhenUsed="1"/>
-    <w:lsdException w:name="Smart Link" w:semiHidden="1" w:unhideWhenUsed="1"/>
   </w:latentStyles>
   <w:style w:type="paragraph" w:default="1" w:styleId="Normal">
     <w:name w:val="Normal"/>

</xml_diff>